<commit_message>
docs: Añadir horas y requisitos
</commit_message>
<xml_diff>
--- a/reports/Student #2/D02/02 - Requirements - Student #2.docx
+++ b/reports/Student #2/D02/02 - Requirements - Student #2.docx
@@ -380,12 +380,14 @@
                   </w:rPr>
                   <w:t xml:space="preserve"> </w:t>
                 </w:r>
+                <w:proofErr w:type="spellStart"/>
                 <w:r>
                   <w:rPr>
                     <w:rFonts w:asciiTheme="majorHAnsi" w:hAnsiTheme="majorHAnsi" w:cstheme="majorHAnsi"/>
                   </w:rPr>
                   <w:t>pabolimor</w:t>
                 </w:r>
+                <w:proofErr w:type="spellEnd"/>
                 <w:r>
                   <w:rPr>
                     <w:rFonts w:asciiTheme="majorHAnsi" w:hAnsiTheme="majorHAnsi" w:cstheme="majorHAnsi"/>
@@ -512,7 +514,35 @@
                   <w:rPr>
                     <w:rFonts w:asciiTheme="majorHAnsi" w:hAnsiTheme="majorHAnsi" w:cstheme="majorHAnsi"/>
                   </w:rPr>
-                  <w:t>Manager, Analista, Desarrollador, Tester</w:t>
+                  <w:t xml:space="preserve">Manager, </w:t>
+                </w:r>
+                <w:proofErr w:type="spellStart"/>
+                <w:r>
+                  <w:rPr>
+                    <w:rFonts w:asciiTheme="majorHAnsi" w:hAnsiTheme="majorHAnsi" w:cstheme="majorHAnsi"/>
+                  </w:rPr>
+                  <w:t>Analista</w:t>
+                </w:r>
+                <w:proofErr w:type="spellEnd"/>
+                <w:r>
+                  <w:rPr>
+                    <w:rFonts w:asciiTheme="majorHAnsi" w:hAnsiTheme="majorHAnsi" w:cstheme="majorHAnsi"/>
+                  </w:rPr>
+                  <w:t xml:space="preserve">, </w:t>
+                </w:r>
+                <w:proofErr w:type="spellStart"/>
+                <w:r>
+                  <w:rPr>
+                    <w:rFonts w:asciiTheme="majorHAnsi" w:hAnsiTheme="majorHAnsi" w:cstheme="majorHAnsi"/>
+                  </w:rPr>
+                  <w:t>Desarrollador</w:t>
+                </w:r>
+                <w:proofErr w:type="spellEnd"/>
+                <w:r>
+                  <w:rPr>
+                    <w:rFonts w:asciiTheme="majorHAnsi" w:hAnsiTheme="majorHAnsi" w:cstheme="majorHAnsi"/>
+                  </w:rPr>
+                  <w:t>, Tester</w:t>
                 </w:r>
                 <w:r>
                   <w:rPr>
@@ -1226,7 +1256,13 @@
         </w:sdtPr>
         <w:sdtContent>
           <w:r>
-            <w:t xml:space="preserve">    </w:t>
+            <w:t xml:space="preserve"> </w:t>
+          </w:r>
+          <w:r>
+            <w:t>X</w:t>
+          </w:r>
+          <w:r>
+            <w:t xml:space="preserve">  </w:t>
           </w:r>
         </w:sdtContent>
       </w:sdt>
@@ -1475,7 +1511,13 @@
         </w:sdtPr>
         <w:sdtContent>
           <w:r>
-            <w:t xml:space="preserve">    </w:t>
+            <w:t xml:space="preserve"> </w:t>
+          </w:r>
+          <w:r>
+            <w:t>X</w:t>
+          </w:r>
+          <w:r>
+            <w:t xml:space="preserve"> </w:t>
           </w:r>
         </w:sdtContent>
       </w:sdt>
@@ -1691,7 +1733,13 @@
         </w:sdtPr>
         <w:sdtContent>
           <w:r>
-            <w:t xml:space="preserve">    </w:t>
+            <w:t xml:space="preserve"> </w:t>
+          </w:r>
+          <w:r>
+            <w:t>X</w:t>
+          </w:r>
+          <w:r>
+            <w:t xml:space="preserve"> </w:t>
           </w:r>
         </w:sdtContent>
       </w:sdt>
@@ -1908,7 +1956,13 @@
         </w:sdtPr>
         <w:sdtContent>
           <w:r>
-            <w:t xml:space="preserve">    </w:t>
+            <w:t xml:space="preserve"> </w:t>
+          </w:r>
+          <w:r>
+            <w:t>X</w:t>
+          </w:r>
+          <w:r>
+            <w:t xml:space="preserve"> </w:t>
           </w:r>
         </w:sdtContent>
       </w:sdt>
@@ -1959,7 +2013,13 @@
         </w:sdtPr>
         <w:sdtContent>
           <w:r>
-            <w:t xml:space="preserve">    </w:t>
+            <w:t xml:space="preserve"> </w:t>
+          </w:r>
+          <w:r>
+            <w:t>X</w:t>
+          </w:r>
+          <w:r>
+            <w:t xml:space="preserve"> </w:t>
           </w:r>
         </w:sdtContent>
       </w:sdt>
@@ -3354,7 +3414,13 @@
             <w:rPr>
               <w:lang w:val="en-US"/>
             </w:rPr>
-            <w:t xml:space="preserve">    </w:t>
+            <w:t>X</w:t>
+          </w:r>
+          <w:r>
+            <w:rPr>
+              <w:lang w:val="en-US"/>
+            </w:rPr>
+            <w:t xml:space="preserve"> </w:t>
           </w:r>
         </w:sdtContent>
       </w:sdt>
@@ -3513,7 +3579,10 @@
         </w:sdtPr>
         <w:sdtContent>
           <w:r>
-            <w:t xml:space="preserve">    </w:t>
+            <w:t>X</w:t>
+          </w:r>
+          <w:r>
+            <w:t xml:space="preserve"> </w:t>
           </w:r>
         </w:sdtContent>
       </w:sdt>
@@ -4822,7 +4891,13 @@
             <w:rPr>
               <w:lang w:val="en-US"/>
             </w:rPr>
-            <w:t xml:space="preserve">    </w:t>
+            <w:t>X</w:t>
+          </w:r>
+          <w:r>
+            <w:rPr>
+              <w:lang w:val="en-US"/>
+            </w:rPr>
+            <w:t xml:space="preserve"> </w:t>
           </w:r>
         </w:sdtContent>
       </w:sdt>
@@ -4981,7 +5056,10 @@
         </w:sdtPr>
         <w:sdtContent>
           <w:r>
-            <w:t xml:space="preserve">    </w:t>
+            <w:t>X</w:t>
+          </w:r>
+          <w:r>
+            <w:t xml:space="preserve"> </w:t>
           </w:r>
         </w:sdtContent>
       </w:sdt>
@@ -5024,7 +5102,13 @@
             <w:rPr>
               <w:lang w:val="en-US"/>
             </w:rPr>
-            <w:t xml:space="preserve">    </w:t>
+            <w:t>X</w:t>
+          </w:r>
+          <w:r>
+            <w:rPr>
+              <w:lang w:val="en-US"/>
+            </w:rPr>
+            <w:t xml:space="preserve"> </w:t>
           </w:r>
         </w:sdtContent>
       </w:sdt>
@@ -9539,10 +9623,12 @@
     <w:rsid w:val="000B4661"/>
     <w:rsid w:val="0010552B"/>
     <w:rsid w:val="001221F0"/>
+    <w:rsid w:val="00125D57"/>
     <w:rsid w:val="001942D6"/>
     <w:rsid w:val="002955BA"/>
     <w:rsid w:val="002B01EF"/>
     <w:rsid w:val="002C5B10"/>
+    <w:rsid w:val="00313221"/>
     <w:rsid w:val="00362E40"/>
     <w:rsid w:val="003669DC"/>
     <w:rsid w:val="003936CA"/>

</xml_diff>